<commit_message>
adaugat si clasa algoritm de mutatie. corectat niste erori ce tin de dimensiunea populatiei
</commit_message>
<xml_diff>
--- a/Observatii algortim genetic calcul MVRP.docx
+++ b/Observatii algortim genetic calcul MVRP.docx
@@ -67,6 +67,1236 @@
       <w:r>
         <w:t>Am implementat viata individului, primele teste facute cu viata de 10 generatii.</w:t>
       </w:r>
+    </w:p>
+    <w:p>
+      <w:pPr>
+        <w:pStyle w:val="ListParagraph"/>
+        <w:numPr>
+          <w:ilvl w:val="0"/>
+          <w:numId w:val="1"/>
+        </w:numPr>
+      </w:pPr>
+      <w:r>
+        <w:t>Teste cu viata individului:</w:t>
+      </w:r>
+    </w:p>
+    <w:p>
+      <w:pPr>
+        <w:pStyle w:val="ListParagraph"/>
+        <w:numPr>
+          <w:ilvl w:val="1"/>
+          <w:numId w:val="1"/>
+        </w:numPr>
+      </w:pPr>
+      <w:r>
+        <w:t>Metoda de selectie pseudo-random (clopotul lui Gauss)</w:t>
+      </w:r>
+    </w:p>
+    <w:p>
+      <w:pPr>
+        <w:pStyle w:val="ListParagraph"/>
+        <w:numPr>
+          <w:ilvl w:val="1"/>
+          <w:numId w:val="1"/>
+        </w:numPr>
+      </w:pPr>
+      <w:r>
+        <w:t>25 Dec 17 – 7 fire de executie cu 0 probabilitate de mutatie, viata individului intre 10 si 70 (din 10 in 10), primul test, de la generatia 100 incolo predomina viata de 30 si pe locul 2 la distanta mare 70.</w:t>
+      </w:r>
+    </w:p>
+    <w:p>
+      <w:pPr>
+        <w:pStyle w:val="ListParagraph"/>
+        <w:numPr>
+          <w:ilvl w:val="1"/>
+          <w:numId w:val="1"/>
+        </w:numPr>
+      </w:pPr>
+      <w:r>
+        <w:t>G879 incepe sa imbunatateasca firul cu viata 40</w:t>
+      </w:r>
+      <w:r>
+        <w:t>, apare si 60, incepe sa predomine 40.</w:t>
+      </w:r>
+    </w:p>
+    <w:tbl>
+      <w:tblPr>
+        <w:tblW w:w="8324" w:type="dxa"/>
+        <w:jc w:val="center"/>
+        <w:tblInd w:w="98" w:type="dxa"/>
+        <w:tblBorders>
+          <w:top w:val="single" w:sz="4" w:space="0" w:color="auto"/>
+          <w:left w:val="single" w:sz="4" w:space="0" w:color="auto"/>
+          <w:bottom w:val="single" w:sz="4" w:space="0" w:color="auto"/>
+          <w:right w:val="single" w:sz="4" w:space="0" w:color="auto"/>
+          <w:insideH w:val="single" w:sz="4" w:space="0" w:color="auto"/>
+          <w:insideV w:val="single" w:sz="4" w:space="0" w:color="auto"/>
+        </w:tblBorders>
+        <w:tblLook w:val="04A0"/>
+      </w:tblPr>
+      <w:tblGrid>
+        <w:gridCol w:w="1052"/>
+        <w:gridCol w:w="1052"/>
+        <w:gridCol w:w="1052"/>
+        <w:gridCol w:w="1052"/>
+        <w:gridCol w:w="1052"/>
+        <w:gridCol w:w="1052"/>
+        <w:gridCol w:w="1052"/>
+        <w:gridCol w:w="960"/>
+      </w:tblGrid>
+      <w:tr>
+        <w:trPr>
+          <w:trHeight w:val="300"/>
+          <w:jc w:val="center"/>
+        </w:trPr>
+        <w:tc>
+          <w:tcPr>
+            <w:tcW w:w="1052" w:type="dxa"/>
+            <w:shd w:val="clear" w:color="auto" w:fill="auto"/>
+            <w:noWrap/>
+            <w:vAlign w:val="bottom"/>
+            <w:hideMark/>
+          </w:tcPr>
+          <w:p>
+            <w:pPr>
+              <w:spacing w:after="0" w:line="240" w:lineRule="auto"/>
+              <w:rPr>
+                <w:rFonts w:ascii="Calibri" w:eastAsia="Times New Roman" w:hAnsi="Calibri" w:cs="Calibri"/>
+                <w:color w:val="000000"/>
+              </w:rPr>
+            </w:pPr>
+            <w:r>
+              <w:rPr>
+                <w:rFonts w:ascii="Calibri" w:eastAsia="Times New Roman" w:hAnsi="Calibri" w:cs="Calibri"/>
+                <w:color w:val="000000"/>
+              </w:rPr>
+              <w:t>V10</w:t>
+            </w:r>
+          </w:p>
+        </w:tc>
+        <w:tc>
+          <w:tcPr>
+            <w:tcW w:w="1052" w:type="dxa"/>
+            <w:shd w:val="clear" w:color="auto" w:fill="auto"/>
+            <w:noWrap/>
+            <w:vAlign w:val="bottom"/>
+            <w:hideMark/>
+          </w:tcPr>
+          <w:p>
+            <w:pPr>
+              <w:spacing w:after="0" w:line="240" w:lineRule="auto"/>
+              <w:rPr>
+                <w:rFonts w:ascii="Calibri" w:eastAsia="Times New Roman" w:hAnsi="Calibri" w:cs="Calibri"/>
+                <w:color w:val="000000"/>
+              </w:rPr>
+            </w:pPr>
+            <w:r>
+              <w:rPr>
+                <w:rFonts w:ascii="Calibri" w:eastAsia="Times New Roman" w:hAnsi="Calibri" w:cs="Calibri"/>
+                <w:color w:val="000000"/>
+              </w:rPr>
+              <w:t>V20</w:t>
+            </w:r>
+          </w:p>
+        </w:tc>
+        <w:tc>
+          <w:tcPr>
+            <w:tcW w:w="1052" w:type="dxa"/>
+            <w:shd w:val="clear" w:color="auto" w:fill="auto"/>
+            <w:noWrap/>
+            <w:vAlign w:val="bottom"/>
+            <w:hideMark/>
+          </w:tcPr>
+          <w:p>
+            <w:pPr>
+              <w:spacing w:after="0" w:line="240" w:lineRule="auto"/>
+              <w:rPr>
+                <w:rFonts w:ascii="Calibri" w:eastAsia="Times New Roman" w:hAnsi="Calibri" w:cs="Calibri"/>
+                <w:color w:val="000000"/>
+              </w:rPr>
+            </w:pPr>
+            <w:r>
+              <w:rPr>
+                <w:rFonts w:ascii="Calibri" w:eastAsia="Times New Roman" w:hAnsi="Calibri" w:cs="Calibri"/>
+                <w:color w:val="000000"/>
+              </w:rPr>
+              <w:t>V30</w:t>
+            </w:r>
+          </w:p>
+        </w:tc>
+        <w:tc>
+          <w:tcPr>
+            <w:tcW w:w="1052" w:type="dxa"/>
+            <w:shd w:val="clear" w:color="auto" w:fill="auto"/>
+            <w:noWrap/>
+            <w:vAlign w:val="bottom"/>
+            <w:hideMark/>
+          </w:tcPr>
+          <w:p>
+            <w:pPr>
+              <w:spacing w:after="0" w:line="240" w:lineRule="auto"/>
+              <w:rPr>
+                <w:rFonts w:ascii="Calibri" w:eastAsia="Times New Roman" w:hAnsi="Calibri" w:cs="Calibri"/>
+                <w:color w:val="000000"/>
+              </w:rPr>
+            </w:pPr>
+            <w:r>
+              <w:rPr>
+                <w:rFonts w:ascii="Calibri" w:eastAsia="Times New Roman" w:hAnsi="Calibri" w:cs="Calibri"/>
+                <w:color w:val="000000"/>
+              </w:rPr>
+              <w:t>V40</w:t>
+            </w:r>
+          </w:p>
+        </w:tc>
+        <w:tc>
+          <w:tcPr>
+            <w:tcW w:w="1052" w:type="dxa"/>
+            <w:shd w:val="clear" w:color="auto" w:fill="auto"/>
+            <w:noWrap/>
+            <w:vAlign w:val="bottom"/>
+            <w:hideMark/>
+          </w:tcPr>
+          <w:p>
+            <w:pPr>
+              <w:spacing w:after="0" w:line="240" w:lineRule="auto"/>
+              <w:rPr>
+                <w:rFonts w:ascii="Calibri" w:eastAsia="Times New Roman" w:hAnsi="Calibri" w:cs="Calibri"/>
+                <w:color w:val="000000"/>
+              </w:rPr>
+            </w:pPr>
+            <w:r>
+              <w:rPr>
+                <w:rFonts w:ascii="Calibri" w:eastAsia="Times New Roman" w:hAnsi="Calibri" w:cs="Calibri"/>
+                <w:color w:val="000000"/>
+              </w:rPr>
+              <w:t>V50</w:t>
+            </w:r>
+          </w:p>
+        </w:tc>
+        <w:tc>
+          <w:tcPr>
+            <w:tcW w:w="1052" w:type="dxa"/>
+            <w:shd w:val="clear" w:color="auto" w:fill="auto"/>
+            <w:noWrap/>
+            <w:vAlign w:val="bottom"/>
+            <w:hideMark/>
+          </w:tcPr>
+          <w:p>
+            <w:pPr>
+              <w:spacing w:after="0" w:line="240" w:lineRule="auto"/>
+              <w:rPr>
+                <w:rFonts w:ascii="Calibri" w:eastAsia="Times New Roman" w:hAnsi="Calibri" w:cs="Calibri"/>
+                <w:color w:val="000000"/>
+              </w:rPr>
+            </w:pPr>
+            <w:r>
+              <w:rPr>
+                <w:rFonts w:ascii="Calibri" w:eastAsia="Times New Roman" w:hAnsi="Calibri" w:cs="Calibri"/>
+                <w:color w:val="000000"/>
+              </w:rPr>
+              <w:t>V60</w:t>
+            </w:r>
+          </w:p>
+        </w:tc>
+        <w:tc>
+          <w:tcPr>
+            <w:tcW w:w="1052" w:type="dxa"/>
+            <w:shd w:val="clear" w:color="auto" w:fill="auto"/>
+            <w:noWrap/>
+            <w:vAlign w:val="bottom"/>
+            <w:hideMark/>
+          </w:tcPr>
+          <w:p>
+            <w:pPr>
+              <w:spacing w:after="0" w:line="240" w:lineRule="auto"/>
+              <w:rPr>
+                <w:rFonts w:ascii="Calibri" w:eastAsia="Times New Roman" w:hAnsi="Calibri" w:cs="Calibri"/>
+                <w:color w:val="000000"/>
+              </w:rPr>
+            </w:pPr>
+            <w:r>
+              <w:rPr>
+                <w:rFonts w:ascii="Calibri" w:eastAsia="Times New Roman" w:hAnsi="Calibri" w:cs="Calibri"/>
+                <w:color w:val="000000"/>
+              </w:rPr>
+              <w:t>V70</w:t>
+            </w:r>
+          </w:p>
+        </w:tc>
+        <w:tc>
+          <w:tcPr>
+            <w:tcW w:w="960" w:type="dxa"/>
+            <w:shd w:val="clear" w:color="auto" w:fill="auto"/>
+            <w:noWrap/>
+            <w:vAlign w:val="bottom"/>
+            <w:hideMark/>
+          </w:tcPr>
+          <w:p>
+            <w:pPr>
+              <w:spacing w:after="0" w:line="240" w:lineRule="auto"/>
+              <w:rPr>
+                <w:rFonts w:ascii="Calibri" w:eastAsia="Times New Roman" w:hAnsi="Calibri" w:cs="Calibri"/>
+                <w:color w:val="000000"/>
+              </w:rPr>
+            </w:pPr>
+            <w:r>
+              <w:rPr>
+                <w:rFonts w:ascii="Calibri" w:eastAsia="Times New Roman" w:hAnsi="Calibri" w:cs="Calibri"/>
+                <w:color w:val="000000"/>
+              </w:rPr>
+              <w:t>TOTAL</w:t>
+            </w:r>
+          </w:p>
+        </w:tc>
+      </w:tr>
+      <w:tr>
+        <w:trPr>
+          <w:trHeight w:val="300"/>
+          <w:jc w:val="center"/>
+        </w:trPr>
+        <w:tc>
+          <w:tcPr>
+            <w:tcW w:w="1052" w:type="dxa"/>
+            <w:shd w:val="clear" w:color="auto" w:fill="auto"/>
+            <w:noWrap/>
+            <w:vAlign w:val="bottom"/>
+            <w:hideMark/>
+          </w:tcPr>
+          <w:p>
+            <w:pPr>
+              <w:spacing w:after="0" w:line="240" w:lineRule="auto"/>
+              <w:jc w:val="center"/>
+              <w:rPr>
+                <w:rFonts w:ascii="Calibri" w:eastAsia="Times New Roman" w:hAnsi="Calibri" w:cs="Calibri"/>
+                <w:color w:val="000000"/>
+              </w:rPr>
+            </w:pPr>
+            <w:r>
+              <w:rPr>
+                <w:rFonts w:ascii="Calibri" w:eastAsia="Times New Roman" w:hAnsi="Calibri" w:cs="Calibri"/>
+                <w:color w:val="000000"/>
+              </w:rPr>
+              <w:t>2</w:t>
+            </w:r>
+          </w:p>
+        </w:tc>
+        <w:tc>
+          <w:tcPr>
+            <w:tcW w:w="1052" w:type="dxa"/>
+            <w:shd w:val="clear" w:color="auto" w:fill="auto"/>
+            <w:noWrap/>
+            <w:vAlign w:val="bottom"/>
+            <w:hideMark/>
+          </w:tcPr>
+          <w:p>
+            <w:pPr>
+              <w:spacing w:after="0" w:line="240" w:lineRule="auto"/>
+              <w:jc w:val="center"/>
+              <w:rPr>
+                <w:rFonts w:ascii="Calibri" w:eastAsia="Times New Roman" w:hAnsi="Calibri" w:cs="Calibri"/>
+                <w:color w:val="000000"/>
+              </w:rPr>
+            </w:pPr>
+            <w:r>
+              <w:rPr>
+                <w:rFonts w:ascii="Calibri" w:eastAsia="Times New Roman" w:hAnsi="Calibri" w:cs="Calibri"/>
+                <w:color w:val="000000"/>
+              </w:rPr>
+              <w:t>8</w:t>
+            </w:r>
+          </w:p>
+        </w:tc>
+        <w:tc>
+          <w:tcPr>
+            <w:tcW w:w="1052" w:type="dxa"/>
+            <w:shd w:val="clear" w:color="auto" w:fill="auto"/>
+            <w:noWrap/>
+            <w:vAlign w:val="bottom"/>
+            <w:hideMark/>
+          </w:tcPr>
+          <w:p>
+            <w:pPr>
+              <w:spacing w:after="0" w:line="240" w:lineRule="auto"/>
+              <w:jc w:val="center"/>
+              <w:rPr>
+                <w:rFonts w:ascii="Calibri" w:eastAsia="Times New Roman" w:hAnsi="Calibri" w:cs="Calibri"/>
+                <w:color w:val="000000"/>
+              </w:rPr>
+            </w:pPr>
+            <w:r>
+              <w:rPr>
+                <w:rFonts w:ascii="Calibri" w:eastAsia="Times New Roman" w:hAnsi="Calibri" w:cs="Calibri"/>
+                <w:color w:val="000000"/>
+              </w:rPr>
+              <w:t>64</w:t>
+            </w:r>
+          </w:p>
+        </w:tc>
+        <w:tc>
+          <w:tcPr>
+            <w:tcW w:w="1052" w:type="dxa"/>
+            <w:shd w:val="clear" w:color="auto" w:fill="auto"/>
+            <w:noWrap/>
+            <w:vAlign w:val="bottom"/>
+            <w:hideMark/>
+          </w:tcPr>
+          <w:p>
+            <w:pPr>
+              <w:spacing w:after="0" w:line="240" w:lineRule="auto"/>
+              <w:jc w:val="center"/>
+              <w:rPr>
+                <w:rFonts w:ascii="Calibri" w:eastAsia="Times New Roman" w:hAnsi="Calibri" w:cs="Calibri"/>
+                <w:color w:val="000000"/>
+              </w:rPr>
+            </w:pPr>
+            <w:r>
+              <w:rPr>
+                <w:rFonts w:ascii="Calibri" w:eastAsia="Times New Roman" w:hAnsi="Calibri" w:cs="Calibri"/>
+                <w:color w:val="000000"/>
+              </w:rPr>
+              <w:t>33</w:t>
+            </w:r>
+          </w:p>
+        </w:tc>
+        <w:tc>
+          <w:tcPr>
+            <w:tcW w:w="1052" w:type="dxa"/>
+            <w:shd w:val="clear" w:color="auto" w:fill="auto"/>
+            <w:noWrap/>
+            <w:vAlign w:val="bottom"/>
+            <w:hideMark/>
+          </w:tcPr>
+          <w:p>
+            <w:pPr>
+              <w:spacing w:after="0" w:line="240" w:lineRule="auto"/>
+              <w:jc w:val="center"/>
+              <w:rPr>
+                <w:rFonts w:ascii="Calibri" w:eastAsia="Times New Roman" w:hAnsi="Calibri" w:cs="Calibri"/>
+                <w:color w:val="000000"/>
+              </w:rPr>
+            </w:pPr>
+            <w:r>
+              <w:rPr>
+                <w:rFonts w:ascii="Calibri" w:eastAsia="Times New Roman" w:hAnsi="Calibri" w:cs="Calibri"/>
+                <w:color w:val="000000"/>
+              </w:rPr>
+              <w:t>4</w:t>
+            </w:r>
+          </w:p>
+        </w:tc>
+        <w:tc>
+          <w:tcPr>
+            <w:tcW w:w="1052" w:type="dxa"/>
+            <w:shd w:val="clear" w:color="auto" w:fill="auto"/>
+            <w:noWrap/>
+            <w:vAlign w:val="bottom"/>
+            <w:hideMark/>
+          </w:tcPr>
+          <w:p>
+            <w:pPr>
+              <w:spacing w:after="0" w:line="240" w:lineRule="auto"/>
+              <w:jc w:val="center"/>
+              <w:rPr>
+                <w:rFonts w:ascii="Calibri" w:eastAsia="Times New Roman" w:hAnsi="Calibri" w:cs="Calibri"/>
+                <w:color w:val="000000"/>
+              </w:rPr>
+            </w:pPr>
+            <w:r>
+              <w:rPr>
+                <w:rFonts w:ascii="Calibri" w:eastAsia="Times New Roman" w:hAnsi="Calibri" w:cs="Calibri"/>
+                <w:color w:val="000000"/>
+              </w:rPr>
+              <w:t>4</w:t>
+            </w:r>
+          </w:p>
+        </w:tc>
+        <w:tc>
+          <w:tcPr>
+            <w:tcW w:w="1052" w:type="dxa"/>
+            <w:shd w:val="clear" w:color="auto" w:fill="auto"/>
+            <w:noWrap/>
+            <w:vAlign w:val="bottom"/>
+            <w:hideMark/>
+          </w:tcPr>
+          <w:p>
+            <w:pPr>
+              <w:spacing w:after="0" w:line="240" w:lineRule="auto"/>
+              <w:jc w:val="center"/>
+              <w:rPr>
+                <w:rFonts w:ascii="Calibri" w:eastAsia="Times New Roman" w:hAnsi="Calibri" w:cs="Calibri"/>
+                <w:color w:val="000000"/>
+              </w:rPr>
+            </w:pPr>
+            <w:r>
+              <w:rPr>
+                <w:rFonts w:ascii="Calibri" w:eastAsia="Times New Roman" w:hAnsi="Calibri" w:cs="Calibri"/>
+                <w:color w:val="000000"/>
+              </w:rPr>
+              <w:t>20</w:t>
+            </w:r>
+          </w:p>
+        </w:tc>
+        <w:tc>
+          <w:tcPr>
+            <w:tcW w:w="960" w:type="dxa"/>
+            <w:shd w:val="clear" w:color="auto" w:fill="auto"/>
+            <w:noWrap/>
+            <w:vAlign w:val="bottom"/>
+            <w:hideMark/>
+          </w:tcPr>
+          <w:p>
+            <w:pPr>
+              <w:spacing w:after="0" w:line="240" w:lineRule="auto"/>
+              <w:jc w:val="center"/>
+              <w:rPr>
+                <w:rFonts w:ascii="Calibri" w:eastAsia="Times New Roman" w:hAnsi="Calibri" w:cs="Calibri"/>
+                <w:color w:val="000000"/>
+              </w:rPr>
+            </w:pPr>
+            <w:r>
+              <w:rPr>
+                <w:rFonts w:ascii="Calibri" w:eastAsia="Times New Roman" w:hAnsi="Calibri" w:cs="Calibri"/>
+                <w:color w:val="000000"/>
+              </w:rPr>
+              <w:t>135</w:t>
+            </w:r>
+          </w:p>
+        </w:tc>
+      </w:tr>
+      <w:tr>
+        <w:trPr>
+          <w:trHeight w:val="300"/>
+          <w:jc w:val="center"/>
+        </w:trPr>
+        <w:tc>
+          <w:tcPr>
+            <w:tcW w:w="1052" w:type="dxa"/>
+            <w:shd w:val="clear" w:color="auto" w:fill="auto"/>
+            <w:noWrap/>
+            <w:vAlign w:val="bottom"/>
+            <w:hideMark/>
+          </w:tcPr>
+          <w:p>
+            <w:pPr>
+              <w:spacing w:after="0" w:line="240" w:lineRule="auto"/>
+              <w:jc w:val="right"/>
+              <w:rPr>
+                <w:rFonts w:ascii="Calibri" w:eastAsia="Times New Roman" w:hAnsi="Calibri" w:cs="Calibri"/>
+                <w:color w:val="000000"/>
+              </w:rPr>
+            </w:pPr>
+            <w:r>
+              <w:rPr>
+                <w:rFonts w:ascii="Calibri" w:eastAsia="Times New Roman" w:hAnsi="Calibri" w:cs="Calibri"/>
+                <w:color w:val="000000"/>
+              </w:rPr>
+              <w:t>1,481481</w:t>
+            </w:r>
+          </w:p>
+        </w:tc>
+        <w:tc>
+          <w:tcPr>
+            <w:tcW w:w="1052" w:type="dxa"/>
+            <w:shd w:val="clear" w:color="auto" w:fill="auto"/>
+            <w:noWrap/>
+            <w:vAlign w:val="bottom"/>
+            <w:hideMark/>
+          </w:tcPr>
+          <w:p>
+            <w:pPr>
+              <w:spacing w:after="0" w:line="240" w:lineRule="auto"/>
+              <w:jc w:val="right"/>
+              <w:rPr>
+                <w:rFonts w:ascii="Calibri" w:eastAsia="Times New Roman" w:hAnsi="Calibri" w:cs="Calibri"/>
+                <w:color w:val="000000"/>
+              </w:rPr>
+            </w:pPr>
+            <w:r>
+              <w:rPr>
+                <w:rFonts w:ascii="Calibri" w:eastAsia="Times New Roman" w:hAnsi="Calibri" w:cs="Calibri"/>
+                <w:color w:val="000000"/>
+              </w:rPr>
+              <w:t>5,925926</w:t>
+            </w:r>
+          </w:p>
+        </w:tc>
+        <w:tc>
+          <w:tcPr>
+            <w:tcW w:w="1052" w:type="dxa"/>
+            <w:shd w:val="clear" w:color="auto" w:fill="auto"/>
+            <w:noWrap/>
+            <w:vAlign w:val="bottom"/>
+            <w:hideMark/>
+          </w:tcPr>
+          <w:p>
+            <w:pPr>
+              <w:spacing w:after="0" w:line="240" w:lineRule="auto"/>
+              <w:jc w:val="right"/>
+              <w:rPr>
+                <w:rFonts w:ascii="Calibri" w:eastAsia="Times New Roman" w:hAnsi="Calibri" w:cs="Calibri"/>
+                <w:color w:val="000000"/>
+              </w:rPr>
+            </w:pPr>
+            <w:r>
+              <w:rPr>
+                <w:rFonts w:ascii="Calibri" w:eastAsia="Times New Roman" w:hAnsi="Calibri" w:cs="Calibri"/>
+                <w:color w:val="000000"/>
+              </w:rPr>
+              <w:t>47,40741</w:t>
+            </w:r>
+          </w:p>
+        </w:tc>
+        <w:tc>
+          <w:tcPr>
+            <w:tcW w:w="1052" w:type="dxa"/>
+            <w:shd w:val="clear" w:color="auto" w:fill="auto"/>
+            <w:noWrap/>
+            <w:vAlign w:val="bottom"/>
+            <w:hideMark/>
+          </w:tcPr>
+          <w:p>
+            <w:pPr>
+              <w:spacing w:after="0" w:line="240" w:lineRule="auto"/>
+              <w:jc w:val="right"/>
+              <w:rPr>
+                <w:rFonts w:ascii="Calibri" w:eastAsia="Times New Roman" w:hAnsi="Calibri" w:cs="Calibri"/>
+                <w:color w:val="000000"/>
+              </w:rPr>
+            </w:pPr>
+            <w:r>
+              <w:rPr>
+                <w:rFonts w:ascii="Calibri" w:eastAsia="Times New Roman" w:hAnsi="Calibri" w:cs="Calibri"/>
+                <w:color w:val="000000"/>
+              </w:rPr>
+              <w:t>24,44444</w:t>
+            </w:r>
+          </w:p>
+        </w:tc>
+        <w:tc>
+          <w:tcPr>
+            <w:tcW w:w="1052" w:type="dxa"/>
+            <w:shd w:val="clear" w:color="auto" w:fill="auto"/>
+            <w:noWrap/>
+            <w:vAlign w:val="bottom"/>
+            <w:hideMark/>
+          </w:tcPr>
+          <w:p>
+            <w:pPr>
+              <w:spacing w:after="0" w:line="240" w:lineRule="auto"/>
+              <w:jc w:val="right"/>
+              <w:rPr>
+                <w:rFonts w:ascii="Calibri" w:eastAsia="Times New Roman" w:hAnsi="Calibri" w:cs="Calibri"/>
+                <w:color w:val="000000"/>
+              </w:rPr>
+            </w:pPr>
+            <w:r>
+              <w:rPr>
+                <w:rFonts w:ascii="Calibri" w:eastAsia="Times New Roman" w:hAnsi="Calibri" w:cs="Calibri"/>
+                <w:color w:val="000000"/>
+              </w:rPr>
+              <w:t>2,962963</w:t>
+            </w:r>
+          </w:p>
+        </w:tc>
+        <w:tc>
+          <w:tcPr>
+            <w:tcW w:w="1052" w:type="dxa"/>
+            <w:shd w:val="clear" w:color="auto" w:fill="auto"/>
+            <w:noWrap/>
+            <w:vAlign w:val="bottom"/>
+            <w:hideMark/>
+          </w:tcPr>
+          <w:p>
+            <w:pPr>
+              <w:spacing w:after="0" w:line="240" w:lineRule="auto"/>
+              <w:jc w:val="right"/>
+              <w:rPr>
+                <w:rFonts w:ascii="Calibri" w:eastAsia="Times New Roman" w:hAnsi="Calibri" w:cs="Calibri"/>
+                <w:color w:val="000000"/>
+              </w:rPr>
+            </w:pPr>
+            <w:r>
+              <w:rPr>
+                <w:rFonts w:ascii="Calibri" w:eastAsia="Times New Roman" w:hAnsi="Calibri" w:cs="Calibri"/>
+                <w:color w:val="000000"/>
+              </w:rPr>
+              <w:t>2,962963</w:t>
+            </w:r>
+          </w:p>
+        </w:tc>
+        <w:tc>
+          <w:tcPr>
+            <w:tcW w:w="1052" w:type="dxa"/>
+            <w:shd w:val="clear" w:color="auto" w:fill="auto"/>
+            <w:noWrap/>
+            <w:vAlign w:val="bottom"/>
+            <w:hideMark/>
+          </w:tcPr>
+          <w:p>
+            <w:pPr>
+              <w:spacing w:after="0" w:line="240" w:lineRule="auto"/>
+              <w:jc w:val="right"/>
+              <w:rPr>
+                <w:rFonts w:ascii="Calibri" w:eastAsia="Times New Roman" w:hAnsi="Calibri" w:cs="Calibri"/>
+                <w:color w:val="000000"/>
+              </w:rPr>
+            </w:pPr>
+            <w:r>
+              <w:rPr>
+                <w:rFonts w:ascii="Calibri" w:eastAsia="Times New Roman" w:hAnsi="Calibri" w:cs="Calibri"/>
+                <w:color w:val="000000"/>
+              </w:rPr>
+              <w:t>14,81481</w:t>
+            </w:r>
+          </w:p>
+        </w:tc>
+        <w:tc>
+          <w:tcPr>
+            <w:tcW w:w="960" w:type="dxa"/>
+            <w:shd w:val="clear" w:color="auto" w:fill="auto"/>
+            <w:noWrap/>
+            <w:vAlign w:val="bottom"/>
+            <w:hideMark/>
+          </w:tcPr>
+          <w:p>
+            <w:pPr>
+              <w:spacing w:after="0" w:line="240" w:lineRule="auto"/>
+              <w:rPr>
+                <w:rFonts w:ascii="Calibri" w:eastAsia="Times New Roman" w:hAnsi="Calibri" w:cs="Calibri"/>
+                <w:color w:val="000000"/>
+              </w:rPr>
+            </w:pPr>
+            <w:r>
+              <w:rPr>
+                <w:rFonts w:ascii="Calibri" w:eastAsia="Times New Roman" w:hAnsi="Calibri" w:cs="Calibri"/>
+                <w:color w:val="000000"/>
+              </w:rPr>
+              <w:t>%</w:t>
+            </w:r>
+          </w:p>
+        </w:tc>
+      </w:tr>
+      <w:tr>
+        <w:trPr>
+          <w:trHeight w:val="300"/>
+          <w:jc w:val="center"/>
+        </w:trPr>
+        <w:tc>
+          <w:tcPr>
+            <w:tcW w:w="1052" w:type="dxa"/>
+            <w:tcBorders>
+              <w:top w:val="single" w:sz="4" w:space="0" w:color="auto"/>
+              <w:left w:val="single" w:sz="4" w:space="0" w:color="auto"/>
+              <w:bottom w:val="single" w:sz="4" w:space="0" w:color="auto"/>
+              <w:right w:val="single" w:sz="4" w:space="0" w:color="auto"/>
+            </w:tcBorders>
+            <w:shd w:val="clear" w:color="auto" w:fill="auto"/>
+            <w:noWrap/>
+            <w:vAlign w:val="bottom"/>
+            <w:hideMark/>
+          </w:tcPr>
+          <w:p>
+            <w:pPr>
+              <w:spacing w:after="0" w:line="240" w:lineRule="auto"/>
+              <w:jc w:val="center"/>
+              <w:rPr>
+                <w:rFonts w:ascii="Calibri" w:eastAsia="Times New Roman" w:hAnsi="Calibri" w:cs="Calibri"/>
+                <w:color w:val="000000"/>
+              </w:rPr>
+            </w:pPr>
+            <w:r>
+              <w:rPr>
+                <w:rFonts w:ascii="Calibri" w:eastAsia="Times New Roman" w:hAnsi="Calibri" w:cs="Calibri"/>
+                <w:color w:val="000000"/>
+              </w:rPr>
+              <w:t>12</w:t>
+            </w:r>
+          </w:p>
+        </w:tc>
+        <w:tc>
+          <w:tcPr>
+            <w:tcW w:w="1052" w:type="dxa"/>
+            <w:tcBorders>
+              <w:top w:val="single" w:sz="4" w:space="0" w:color="auto"/>
+              <w:left w:val="single" w:sz="4" w:space="0" w:color="auto"/>
+              <w:bottom w:val="single" w:sz="4" w:space="0" w:color="auto"/>
+              <w:right w:val="single" w:sz="4" w:space="0" w:color="auto"/>
+            </w:tcBorders>
+            <w:shd w:val="clear" w:color="auto" w:fill="auto"/>
+            <w:noWrap/>
+            <w:vAlign w:val="bottom"/>
+            <w:hideMark/>
+          </w:tcPr>
+          <w:p>
+            <w:pPr>
+              <w:spacing w:after="0" w:line="240" w:lineRule="auto"/>
+              <w:jc w:val="center"/>
+              <w:rPr>
+                <w:rFonts w:ascii="Calibri" w:eastAsia="Times New Roman" w:hAnsi="Calibri" w:cs="Calibri"/>
+                <w:color w:val="000000"/>
+              </w:rPr>
+            </w:pPr>
+            <w:r>
+              <w:rPr>
+                <w:rFonts w:ascii="Calibri" w:eastAsia="Times New Roman" w:hAnsi="Calibri" w:cs="Calibri"/>
+                <w:color w:val="000000"/>
+              </w:rPr>
+              <w:t>6</w:t>
+            </w:r>
+          </w:p>
+        </w:tc>
+        <w:tc>
+          <w:tcPr>
+            <w:tcW w:w="1052" w:type="dxa"/>
+            <w:tcBorders>
+              <w:top w:val="single" w:sz="4" w:space="0" w:color="auto"/>
+              <w:left w:val="single" w:sz="4" w:space="0" w:color="auto"/>
+              <w:bottom w:val="single" w:sz="4" w:space="0" w:color="auto"/>
+              <w:right w:val="single" w:sz="4" w:space="0" w:color="auto"/>
+            </w:tcBorders>
+            <w:shd w:val="clear" w:color="auto" w:fill="auto"/>
+            <w:noWrap/>
+            <w:vAlign w:val="bottom"/>
+            <w:hideMark/>
+          </w:tcPr>
+          <w:p>
+            <w:pPr>
+              <w:spacing w:after="0" w:line="240" w:lineRule="auto"/>
+              <w:jc w:val="center"/>
+              <w:rPr>
+                <w:rFonts w:ascii="Calibri" w:eastAsia="Times New Roman" w:hAnsi="Calibri" w:cs="Calibri"/>
+                <w:color w:val="000000"/>
+              </w:rPr>
+            </w:pPr>
+            <w:r>
+              <w:rPr>
+                <w:rFonts w:ascii="Calibri" w:eastAsia="Times New Roman" w:hAnsi="Calibri" w:cs="Calibri"/>
+                <w:color w:val="000000"/>
+              </w:rPr>
+              <w:t>61</w:t>
+            </w:r>
+          </w:p>
+        </w:tc>
+        <w:tc>
+          <w:tcPr>
+            <w:tcW w:w="1052" w:type="dxa"/>
+            <w:tcBorders>
+              <w:top w:val="single" w:sz="4" w:space="0" w:color="auto"/>
+              <w:left w:val="single" w:sz="4" w:space="0" w:color="auto"/>
+              <w:bottom w:val="single" w:sz="4" w:space="0" w:color="auto"/>
+              <w:right w:val="single" w:sz="4" w:space="0" w:color="auto"/>
+            </w:tcBorders>
+            <w:shd w:val="clear" w:color="auto" w:fill="auto"/>
+            <w:noWrap/>
+            <w:vAlign w:val="bottom"/>
+            <w:hideMark/>
+          </w:tcPr>
+          <w:p>
+            <w:pPr>
+              <w:spacing w:after="0" w:line="240" w:lineRule="auto"/>
+              <w:jc w:val="center"/>
+              <w:rPr>
+                <w:rFonts w:ascii="Calibri" w:eastAsia="Times New Roman" w:hAnsi="Calibri" w:cs="Calibri"/>
+                <w:color w:val="000000"/>
+              </w:rPr>
+            </w:pPr>
+            <w:r>
+              <w:rPr>
+                <w:rFonts w:ascii="Calibri" w:eastAsia="Times New Roman" w:hAnsi="Calibri" w:cs="Calibri"/>
+                <w:color w:val="000000"/>
+              </w:rPr>
+              <w:t>8</w:t>
+            </w:r>
+          </w:p>
+        </w:tc>
+        <w:tc>
+          <w:tcPr>
+            <w:tcW w:w="1052" w:type="dxa"/>
+            <w:tcBorders>
+              <w:top w:val="single" w:sz="4" w:space="0" w:color="auto"/>
+              <w:left w:val="single" w:sz="4" w:space="0" w:color="auto"/>
+              <w:bottom w:val="single" w:sz="4" w:space="0" w:color="auto"/>
+              <w:right w:val="single" w:sz="4" w:space="0" w:color="auto"/>
+            </w:tcBorders>
+            <w:shd w:val="clear" w:color="auto" w:fill="auto"/>
+            <w:noWrap/>
+            <w:vAlign w:val="bottom"/>
+            <w:hideMark/>
+          </w:tcPr>
+          <w:p>
+            <w:pPr>
+              <w:spacing w:after="0" w:line="240" w:lineRule="auto"/>
+              <w:jc w:val="center"/>
+              <w:rPr>
+                <w:rFonts w:ascii="Calibri" w:eastAsia="Times New Roman" w:hAnsi="Calibri" w:cs="Calibri"/>
+                <w:color w:val="000000"/>
+              </w:rPr>
+            </w:pPr>
+            <w:r>
+              <w:rPr>
+                <w:rFonts w:ascii="Calibri" w:eastAsia="Times New Roman" w:hAnsi="Calibri" w:cs="Calibri"/>
+                <w:color w:val="000000"/>
+              </w:rPr>
+              <w:t>6</w:t>
+            </w:r>
+          </w:p>
+        </w:tc>
+        <w:tc>
+          <w:tcPr>
+            <w:tcW w:w="1052" w:type="dxa"/>
+            <w:tcBorders>
+              <w:top w:val="single" w:sz="4" w:space="0" w:color="auto"/>
+              <w:left w:val="single" w:sz="4" w:space="0" w:color="auto"/>
+              <w:bottom w:val="single" w:sz="4" w:space="0" w:color="auto"/>
+              <w:right w:val="single" w:sz="4" w:space="0" w:color="auto"/>
+            </w:tcBorders>
+            <w:shd w:val="clear" w:color="auto" w:fill="auto"/>
+            <w:noWrap/>
+            <w:vAlign w:val="bottom"/>
+            <w:hideMark/>
+          </w:tcPr>
+          <w:p>
+            <w:pPr>
+              <w:spacing w:after="0" w:line="240" w:lineRule="auto"/>
+              <w:jc w:val="center"/>
+              <w:rPr>
+                <w:rFonts w:ascii="Calibri" w:eastAsia="Times New Roman" w:hAnsi="Calibri" w:cs="Calibri"/>
+                <w:color w:val="000000"/>
+              </w:rPr>
+            </w:pPr>
+            <w:r>
+              <w:rPr>
+                <w:rFonts w:ascii="Calibri" w:eastAsia="Times New Roman" w:hAnsi="Calibri" w:cs="Calibri"/>
+                <w:color w:val="000000"/>
+              </w:rPr>
+              <w:t>25</w:t>
+            </w:r>
+          </w:p>
+        </w:tc>
+        <w:tc>
+          <w:tcPr>
+            <w:tcW w:w="1052" w:type="dxa"/>
+            <w:tcBorders>
+              <w:top w:val="single" w:sz="4" w:space="0" w:color="auto"/>
+              <w:left w:val="single" w:sz="4" w:space="0" w:color="auto"/>
+              <w:bottom w:val="single" w:sz="4" w:space="0" w:color="auto"/>
+              <w:right w:val="single" w:sz="4" w:space="0" w:color="auto"/>
+            </w:tcBorders>
+            <w:shd w:val="clear" w:color="auto" w:fill="auto"/>
+            <w:noWrap/>
+            <w:vAlign w:val="bottom"/>
+            <w:hideMark/>
+          </w:tcPr>
+          <w:p>
+            <w:pPr>
+              <w:spacing w:after="0" w:line="240" w:lineRule="auto"/>
+              <w:jc w:val="center"/>
+              <w:rPr>
+                <w:rFonts w:ascii="Calibri" w:eastAsia="Times New Roman" w:hAnsi="Calibri" w:cs="Calibri"/>
+                <w:color w:val="000000"/>
+              </w:rPr>
+            </w:pPr>
+            <w:r>
+              <w:rPr>
+                <w:rFonts w:ascii="Calibri" w:eastAsia="Times New Roman" w:hAnsi="Calibri" w:cs="Calibri"/>
+                <w:color w:val="000000"/>
+              </w:rPr>
+              <w:t>8</w:t>
+            </w:r>
+          </w:p>
+        </w:tc>
+        <w:tc>
+          <w:tcPr>
+            <w:tcW w:w="960" w:type="dxa"/>
+            <w:tcBorders>
+              <w:top w:val="single" w:sz="4" w:space="0" w:color="auto"/>
+              <w:left w:val="single" w:sz="4" w:space="0" w:color="auto"/>
+              <w:bottom w:val="single" w:sz="4" w:space="0" w:color="auto"/>
+              <w:right w:val="single" w:sz="4" w:space="0" w:color="auto"/>
+            </w:tcBorders>
+            <w:shd w:val="clear" w:color="auto" w:fill="auto"/>
+            <w:noWrap/>
+            <w:vAlign w:val="bottom"/>
+            <w:hideMark/>
+          </w:tcPr>
+          <w:p>
+            <w:pPr>
+              <w:spacing w:after="0" w:line="240" w:lineRule="auto"/>
+              <w:rPr>
+                <w:rFonts w:ascii="Calibri" w:eastAsia="Times New Roman" w:hAnsi="Calibri" w:cs="Calibri"/>
+                <w:color w:val="000000"/>
+              </w:rPr>
+            </w:pPr>
+            <w:r>
+              <w:rPr>
+                <w:rFonts w:ascii="Calibri" w:eastAsia="Times New Roman" w:hAnsi="Calibri" w:cs="Calibri"/>
+                <w:color w:val="000000"/>
+              </w:rPr>
+              <w:t>126</w:t>
+            </w:r>
+          </w:p>
+        </w:tc>
+      </w:tr>
+      <w:tr>
+        <w:trPr>
+          <w:trHeight w:val="300"/>
+          <w:jc w:val="center"/>
+        </w:trPr>
+        <w:tc>
+          <w:tcPr>
+            <w:tcW w:w="1052" w:type="dxa"/>
+            <w:tcBorders>
+              <w:top w:val="single" w:sz="4" w:space="0" w:color="auto"/>
+              <w:left w:val="single" w:sz="4" w:space="0" w:color="auto"/>
+              <w:bottom w:val="single" w:sz="4" w:space="0" w:color="auto"/>
+              <w:right w:val="single" w:sz="4" w:space="0" w:color="auto"/>
+            </w:tcBorders>
+            <w:shd w:val="clear" w:color="auto" w:fill="auto"/>
+            <w:noWrap/>
+            <w:vAlign w:val="bottom"/>
+            <w:hideMark/>
+          </w:tcPr>
+          <w:p>
+            <w:pPr>
+              <w:spacing w:after="0" w:line="240" w:lineRule="auto"/>
+              <w:jc w:val="right"/>
+              <w:rPr>
+                <w:rFonts w:ascii="Calibri" w:eastAsia="Times New Roman" w:hAnsi="Calibri" w:cs="Calibri"/>
+                <w:color w:val="000000"/>
+              </w:rPr>
+            </w:pPr>
+            <w:r>
+              <w:rPr>
+                <w:rFonts w:ascii="Calibri" w:eastAsia="Times New Roman" w:hAnsi="Calibri" w:cs="Calibri"/>
+                <w:color w:val="000000"/>
+              </w:rPr>
+              <w:t>9,52381</w:t>
+            </w:r>
+          </w:p>
+        </w:tc>
+        <w:tc>
+          <w:tcPr>
+            <w:tcW w:w="1052" w:type="dxa"/>
+            <w:tcBorders>
+              <w:top w:val="single" w:sz="4" w:space="0" w:color="auto"/>
+              <w:left w:val="single" w:sz="4" w:space="0" w:color="auto"/>
+              <w:bottom w:val="single" w:sz="4" w:space="0" w:color="auto"/>
+              <w:right w:val="single" w:sz="4" w:space="0" w:color="auto"/>
+            </w:tcBorders>
+            <w:shd w:val="clear" w:color="auto" w:fill="auto"/>
+            <w:noWrap/>
+            <w:vAlign w:val="bottom"/>
+            <w:hideMark/>
+          </w:tcPr>
+          <w:p>
+            <w:pPr>
+              <w:spacing w:after="0" w:line="240" w:lineRule="auto"/>
+              <w:jc w:val="right"/>
+              <w:rPr>
+                <w:rFonts w:ascii="Calibri" w:eastAsia="Times New Roman" w:hAnsi="Calibri" w:cs="Calibri"/>
+                <w:color w:val="000000"/>
+              </w:rPr>
+            </w:pPr>
+            <w:r>
+              <w:rPr>
+                <w:rFonts w:ascii="Calibri" w:eastAsia="Times New Roman" w:hAnsi="Calibri" w:cs="Calibri"/>
+                <w:color w:val="000000"/>
+              </w:rPr>
+              <w:t>4,761905</w:t>
+            </w:r>
+          </w:p>
+        </w:tc>
+        <w:tc>
+          <w:tcPr>
+            <w:tcW w:w="1052" w:type="dxa"/>
+            <w:tcBorders>
+              <w:top w:val="single" w:sz="4" w:space="0" w:color="auto"/>
+              <w:left w:val="single" w:sz="4" w:space="0" w:color="auto"/>
+              <w:bottom w:val="single" w:sz="4" w:space="0" w:color="auto"/>
+              <w:right w:val="single" w:sz="4" w:space="0" w:color="auto"/>
+            </w:tcBorders>
+            <w:shd w:val="clear" w:color="auto" w:fill="auto"/>
+            <w:noWrap/>
+            <w:vAlign w:val="bottom"/>
+            <w:hideMark/>
+          </w:tcPr>
+          <w:p>
+            <w:pPr>
+              <w:spacing w:after="0" w:line="240" w:lineRule="auto"/>
+              <w:jc w:val="right"/>
+              <w:rPr>
+                <w:rFonts w:ascii="Calibri" w:eastAsia="Times New Roman" w:hAnsi="Calibri" w:cs="Calibri"/>
+                <w:color w:val="000000"/>
+              </w:rPr>
+            </w:pPr>
+            <w:r>
+              <w:rPr>
+                <w:rFonts w:ascii="Calibri" w:eastAsia="Times New Roman" w:hAnsi="Calibri" w:cs="Calibri"/>
+                <w:color w:val="000000"/>
+              </w:rPr>
+              <w:t>48,4127</w:t>
+            </w:r>
+          </w:p>
+        </w:tc>
+        <w:tc>
+          <w:tcPr>
+            <w:tcW w:w="1052" w:type="dxa"/>
+            <w:tcBorders>
+              <w:top w:val="single" w:sz="4" w:space="0" w:color="auto"/>
+              <w:left w:val="single" w:sz="4" w:space="0" w:color="auto"/>
+              <w:bottom w:val="single" w:sz="4" w:space="0" w:color="auto"/>
+              <w:right w:val="single" w:sz="4" w:space="0" w:color="auto"/>
+            </w:tcBorders>
+            <w:shd w:val="clear" w:color="auto" w:fill="auto"/>
+            <w:noWrap/>
+            <w:vAlign w:val="bottom"/>
+            <w:hideMark/>
+          </w:tcPr>
+          <w:p>
+            <w:pPr>
+              <w:spacing w:after="0" w:line="240" w:lineRule="auto"/>
+              <w:jc w:val="right"/>
+              <w:rPr>
+                <w:rFonts w:ascii="Calibri" w:eastAsia="Times New Roman" w:hAnsi="Calibri" w:cs="Calibri"/>
+                <w:color w:val="000000"/>
+              </w:rPr>
+            </w:pPr>
+            <w:r>
+              <w:rPr>
+                <w:rFonts w:ascii="Calibri" w:eastAsia="Times New Roman" w:hAnsi="Calibri" w:cs="Calibri"/>
+                <w:color w:val="000000"/>
+              </w:rPr>
+              <w:t>6,349206</w:t>
+            </w:r>
+          </w:p>
+        </w:tc>
+        <w:tc>
+          <w:tcPr>
+            <w:tcW w:w="1052" w:type="dxa"/>
+            <w:tcBorders>
+              <w:top w:val="single" w:sz="4" w:space="0" w:color="auto"/>
+              <w:left w:val="single" w:sz="4" w:space="0" w:color="auto"/>
+              <w:bottom w:val="single" w:sz="4" w:space="0" w:color="auto"/>
+              <w:right w:val="single" w:sz="4" w:space="0" w:color="auto"/>
+            </w:tcBorders>
+            <w:shd w:val="clear" w:color="auto" w:fill="auto"/>
+            <w:noWrap/>
+            <w:vAlign w:val="bottom"/>
+            <w:hideMark/>
+          </w:tcPr>
+          <w:p>
+            <w:pPr>
+              <w:spacing w:after="0" w:line="240" w:lineRule="auto"/>
+              <w:jc w:val="right"/>
+              <w:rPr>
+                <w:rFonts w:ascii="Calibri" w:eastAsia="Times New Roman" w:hAnsi="Calibri" w:cs="Calibri"/>
+                <w:color w:val="000000"/>
+              </w:rPr>
+            </w:pPr>
+            <w:r>
+              <w:rPr>
+                <w:rFonts w:ascii="Calibri" w:eastAsia="Times New Roman" w:hAnsi="Calibri" w:cs="Calibri"/>
+                <w:color w:val="000000"/>
+              </w:rPr>
+              <w:t>4,761905</w:t>
+            </w:r>
+          </w:p>
+        </w:tc>
+        <w:tc>
+          <w:tcPr>
+            <w:tcW w:w="1052" w:type="dxa"/>
+            <w:tcBorders>
+              <w:top w:val="single" w:sz="4" w:space="0" w:color="auto"/>
+              <w:left w:val="single" w:sz="4" w:space="0" w:color="auto"/>
+              <w:bottom w:val="single" w:sz="4" w:space="0" w:color="auto"/>
+              <w:right w:val="single" w:sz="4" w:space="0" w:color="auto"/>
+            </w:tcBorders>
+            <w:shd w:val="clear" w:color="auto" w:fill="auto"/>
+            <w:noWrap/>
+            <w:vAlign w:val="bottom"/>
+            <w:hideMark/>
+          </w:tcPr>
+          <w:p>
+            <w:pPr>
+              <w:spacing w:after="0" w:line="240" w:lineRule="auto"/>
+              <w:jc w:val="right"/>
+              <w:rPr>
+                <w:rFonts w:ascii="Calibri" w:eastAsia="Times New Roman" w:hAnsi="Calibri" w:cs="Calibri"/>
+                <w:color w:val="000000"/>
+              </w:rPr>
+            </w:pPr>
+            <w:r>
+              <w:rPr>
+                <w:rFonts w:ascii="Calibri" w:eastAsia="Times New Roman" w:hAnsi="Calibri" w:cs="Calibri"/>
+                <w:color w:val="000000"/>
+              </w:rPr>
+              <w:t>19,84127</w:t>
+            </w:r>
+          </w:p>
+        </w:tc>
+        <w:tc>
+          <w:tcPr>
+            <w:tcW w:w="1052" w:type="dxa"/>
+            <w:tcBorders>
+              <w:top w:val="single" w:sz="4" w:space="0" w:color="auto"/>
+              <w:left w:val="single" w:sz="4" w:space="0" w:color="auto"/>
+              <w:bottom w:val="single" w:sz="4" w:space="0" w:color="auto"/>
+              <w:right w:val="single" w:sz="4" w:space="0" w:color="auto"/>
+            </w:tcBorders>
+            <w:shd w:val="clear" w:color="auto" w:fill="auto"/>
+            <w:noWrap/>
+            <w:vAlign w:val="bottom"/>
+            <w:hideMark/>
+          </w:tcPr>
+          <w:p>
+            <w:pPr>
+              <w:spacing w:after="0" w:line="240" w:lineRule="auto"/>
+              <w:jc w:val="right"/>
+              <w:rPr>
+                <w:rFonts w:ascii="Calibri" w:eastAsia="Times New Roman" w:hAnsi="Calibri" w:cs="Calibri"/>
+                <w:color w:val="000000"/>
+              </w:rPr>
+            </w:pPr>
+            <w:r>
+              <w:rPr>
+                <w:rFonts w:ascii="Calibri" w:eastAsia="Times New Roman" w:hAnsi="Calibri" w:cs="Calibri"/>
+                <w:color w:val="000000"/>
+              </w:rPr>
+              <w:t>6,349206</w:t>
+            </w:r>
+          </w:p>
+        </w:tc>
+        <w:tc>
+          <w:tcPr>
+            <w:tcW w:w="960" w:type="dxa"/>
+            <w:tcBorders>
+              <w:top w:val="single" w:sz="4" w:space="0" w:color="auto"/>
+              <w:left w:val="single" w:sz="4" w:space="0" w:color="auto"/>
+              <w:bottom w:val="single" w:sz="4" w:space="0" w:color="auto"/>
+              <w:right w:val="single" w:sz="4" w:space="0" w:color="auto"/>
+            </w:tcBorders>
+            <w:shd w:val="clear" w:color="auto" w:fill="auto"/>
+            <w:noWrap/>
+            <w:vAlign w:val="bottom"/>
+            <w:hideMark/>
+          </w:tcPr>
+          <w:p>
+            <w:pPr>
+              <w:spacing w:after="0" w:line="240" w:lineRule="auto"/>
+              <w:rPr>
+                <w:rFonts w:ascii="Calibri" w:eastAsia="Times New Roman" w:hAnsi="Calibri" w:cs="Calibri"/>
+                <w:color w:val="000000"/>
+              </w:rPr>
+            </w:pPr>
+          </w:p>
+        </w:tc>
+      </w:tr>
+    </w:tbl>
+    <w:p>
+      <w:pPr>
+        <w:ind w:left="1080"/>
+      </w:pPr>
     </w:p>
     <w:sectPr>
       <w:pgSz w:w="12240" w:h="15840"/>
@@ -95,7 +1325,7 @@
         <w:rFonts w:ascii="Calibri" w:eastAsiaTheme="minorHAnsi" w:hAnsi="Calibri" w:cs="Calibri" w:hint="default"/>
       </w:rPr>
     </w:lvl>
-    <w:lvl w:ilvl="1" w:tplc="04090003" w:tentative="1">
+    <w:lvl w:ilvl="1" w:tplc="04090003">
       <w:start w:val="1"/>
       <w:numFmt w:val="bullet"/>
       <w:lvlText w:val="o"/>
@@ -656,7 +1886,7 @@
   <a:extraClrSchemeLst/>
   <a:extLst>
     <a:ext uri="{05A4C25C-085E-4340-85A3-A5531E510DB2}">
-      <thm15:themeFamily xmlns="" xmlns:thm15="http://schemas.microsoft.com/office/thememl/2012/main" name="Office Theme" id="{62F939B6-93AF-4DB8-9C6B-D6C7DFDC589F}" vid="{4A3C46E8-61CC-4603-A589-7422A47A8E4A}"/>
+      <thm15:themeFamily xmlns:thm15="http://schemas.microsoft.com/office/thememl/2012/main" xmlns="" name="Office Theme" id="{62F939B6-93AF-4DB8-9C6B-D6C7DFDC589F}" vid="{4A3C46E8-61CC-4603-A589-7422A47A8E4A}"/>
     </a:ext>
   </a:extLst>
 </a:theme>

</xml_diff>

<commit_message>
scos clasa algoritm de mutatie, convergenta e foarte proasta, nu ajunge la un rezultat la fel de bun ca cele cu mutatie zero. adaugat clasa de analiza cu exportul rezultatelor in fisier. actualizat javadoc si construit. actualizat si imbunatatit modulul de setari actualizat todo-uri
</commit_message>
<xml_diff>
--- a/Observatii algortim genetic calcul MVRP.docx
+++ b/Observatii algortim genetic calcul MVRP.docx
@@ -1295,8 +1295,33 @@
     </w:tbl>
     <w:p>
       <w:pPr>
-        <w:ind w:left="1080"/>
-      </w:pPr>
+        <w:pStyle w:val="ListParagraph"/>
+        <w:numPr>
+          <w:ilvl w:val="0"/>
+          <w:numId w:val="2"/>
+        </w:numPr>
+      </w:pPr>
+      <w:r>
+        <w:t>Cel mai productiv din 4 teste pare a fi firul cu 30 viata.</w:t>
+      </w:r>
+      <w:r>
+        <w:t xml:space="preserve"> Reincep testul cu viata din 2 in 2 (intre 24 si 36)</w:t>
+      </w:r>
+      <w:r>
+        <w:t>. Cel mai productive este 26, cu 60% si cel mai bun rezultat</w:t>
+      </w:r>
+    </w:p>
+    <w:p>
+      <w:pPr>
+        <w:pStyle w:val="ListParagraph"/>
+        <w:numPr>
+          <w:ilvl w:val="0"/>
+          <w:numId w:val="2"/>
+        </w:numPr>
+      </w:pPr>
+      <w:r>
+        <w:t>Dublarea populatiei duce la ameliorarea cu ~2% a solutiei cele mai bune</w:t>
+      </w:r>
     </w:p>
     <w:sectPr>
       <w:pgSz w:w="12240" w:h="15840"/>
@@ -1422,8 +1447,124 @@
       </w:rPr>
     </w:lvl>
   </w:abstractNum>
+  <w:abstractNum w:abstractNumId="1">
+    <w:nsid w:val="7B5E2830"/>
+    <w:multiLevelType w:val="hybridMultilevel"/>
+    <w:tmpl w:val="F962B5BC"/>
+    <w:lvl w:ilvl="0" w:tplc="04090001">
+      <w:start w:val="1"/>
+      <w:numFmt w:val="bullet"/>
+      <w:lvlText w:val=""/>
+      <w:lvlJc w:val="left"/>
+      <w:pPr>
+        <w:ind w:left="1800" w:hanging="360"/>
+      </w:pPr>
+      <w:rPr>
+        <w:rFonts w:ascii="Symbol" w:hAnsi="Symbol" w:hint="default"/>
+      </w:rPr>
+    </w:lvl>
+    <w:lvl w:ilvl="1" w:tplc="04090003" w:tentative="1">
+      <w:start w:val="1"/>
+      <w:numFmt w:val="bullet"/>
+      <w:lvlText w:val="o"/>
+      <w:lvlJc w:val="left"/>
+      <w:pPr>
+        <w:ind w:left="2520" w:hanging="360"/>
+      </w:pPr>
+      <w:rPr>
+        <w:rFonts w:ascii="Courier New" w:hAnsi="Courier New" w:cs="Courier New" w:hint="default"/>
+      </w:rPr>
+    </w:lvl>
+    <w:lvl w:ilvl="2" w:tplc="04090005" w:tentative="1">
+      <w:start w:val="1"/>
+      <w:numFmt w:val="bullet"/>
+      <w:lvlText w:val=""/>
+      <w:lvlJc w:val="left"/>
+      <w:pPr>
+        <w:ind w:left="3240" w:hanging="360"/>
+      </w:pPr>
+      <w:rPr>
+        <w:rFonts w:ascii="Wingdings" w:hAnsi="Wingdings" w:hint="default"/>
+      </w:rPr>
+    </w:lvl>
+    <w:lvl w:ilvl="3" w:tplc="04090001" w:tentative="1">
+      <w:start w:val="1"/>
+      <w:numFmt w:val="bullet"/>
+      <w:lvlText w:val=""/>
+      <w:lvlJc w:val="left"/>
+      <w:pPr>
+        <w:ind w:left="3960" w:hanging="360"/>
+      </w:pPr>
+      <w:rPr>
+        <w:rFonts w:ascii="Symbol" w:hAnsi="Symbol" w:hint="default"/>
+      </w:rPr>
+    </w:lvl>
+    <w:lvl w:ilvl="4" w:tplc="04090003" w:tentative="1">
+      <w:start w:val="1"/>
+      <w:numFmt w:val="bullet"/>
+      <w:lvlText w:val="o"/>
+      <w:lvlJc w:val="left"/>
+      <w:pPr>
+        <w:ind w:left="4680" w:hanging="360"/>
+      </w:pPr>
+      <w:rPr>
+        <w:rFonts w:ascii="Courier New" w:hAnsi="Courier New" w:cs="Courier New" w:hint="default"/>
+      </w:rPr>
+    </w:lvl>
+    <w:lvl w:ilvl="5" w:tplc="04090005" w:tentative="1">
+      <w:start w:val="1"/>
+      <w:numFmt w:val="bullet"/>
+      <w:lvlText w:val=""/>
+      <w:lvlJc w:val="left"/>
+      <w:pPr>
+        <w:ind w:left="5400" w:hanging="360"/>
+      </w:pPr>
+      <w:rPr>
+        <w:rFonts w:ascii="Wingdings" w:hAnsi="Wingdings" w:hint="default"/>
+      </w:rPr>
+    </w:lvl>
+    <w:lvl w:ilvl="6" w:tplc="04090001" w:tentative="1">
+      <w:start w:val="1"/>
+      <w:numFmt w:val="bullet"/>
+      <w:lvlText w:val=""/>
+      <w:lvlJc w:val="left"/>
+      <w:pPr>
+        <w:ind w:left="6120" w:hanging="360"/>
+      </w:pPr>
+      <w:rPr>
+        <w:rFonts w:ascii="Symbol" w:hAnsi="Symbol" w:hint="default"/>
+      </w:rPr>
+    </w:lvl>
+    <w:lvl w:ilvl="7" w:tplc="04090003" w:tentative="1">
+      <w:start w:val="1"/>
+      <w:numFmt w:val="bullet"/>
+      <w:lvlText w:val="o"/>
+      <w:lvlJc w:val="left"/>
+      <w:pPr>
+        <w:ind w:left="6840" w:hanging="360"/>
+      </w:pPr>
+      <w:rPr>
+        <w:rFonts w:ascii="Courier New" w:hAnsi="Courier New" w:cs="Courier New" w:hint="default"/>
+      </w:rPr>
+    </w:lvl>
+    <w:lvl w:ilvl="8" w:tplc="04090005" w:tentative="1">
+      <w:start w:val="1"/>
+      <w:numFmt w:val="bullet"/>
+      <w:lvlText w:val=""/>
+      <w:lvlJc w:val="left"/>
+      <w:pPr>
+        <w:ind w:left="7560" w:hanging="360"/>
+      </w:pPr>
+      <w:rPr>
+        <w:rFonts w:ascii="Wingdings" w:hAnsi="Wingdings" w:hint="default"/>
+      </w:rPr>
+    </w:lvl>
+  </w:abstractNum>
   <w:num w:numId="1">
     <w:abstractNumId w:val="0"/>
+  </w:num>
+  <w:num w:numId="2">
+    <w:abstractNumId w:val="1"/>
   </w:num>
 </w:numbering>
 </file>

</xml_diff>